<commit_message>
readme file written and added
</commit_message>
<xml_diff>
--- a/Final Report/Final report.docx
+++ b/Final Report/Final report.docx
@@ -3660,25 +3660,7 @@
           <w:sz w:val="24"/>
           <w:szCs w:val="24"/>
         </w:rPr>
-        <w:t xml:space="preserve">, 56,205, however; the 'true positive' significantly </w:t>
-      </w:r>
-      <w:proofErr w:type="gramStart"/>
-      <w:r>
-        <w:rPr>
-          <w:rFonts w:ascii="Times New Roman" w:hAnsi="Times New Roman" w:cs="Times New Roman"/>
-          <w:sz w:val="24"/>
-          <w:szCs w:val="24"/>
-        </w:rPr>
-        <w:t>low</w:t>
-      </w:r>
-      <w:proofErr w:type="gramEnd"/>
-      <w:r>
-        <w:rPr>
-          <w:rFonts w:ascii="Times New Roman" w:hAnsi="Times New Roman" w:cs="Times New Roman"/>
-          <w:sz w:val="24"/>
-          <w:szCs w:val="24"/>
-        </w:rPr>
-        <w:t xml:space="preserve">, </w:t>
+        <w:t xml:space="preserve">, 56,205, however; the 'true positive' significantly low, </w:t>
       </w:r>
       <w:proofErr w:type="spellStart"/>
       <w:r>
@@ -4135,7 +4117,6 @@
         <w:t xml:space="preserve">After the evaluation, we see the accuracy even </w:t>
       </w:r>
       <w:proofErr w:type="spellStart"/>
-      <w:proofErr w:type="gramStart"/>
       <w:r>
         <w:rPr>
           <w:rFonts w:ascii="Times New Roman" w:hAnsi="Times New Roman" w:cs="Times New Roman"/>
@@ -4145,7 +4126,6 @@
         <w:t>droped</w:t>
       </w:r>
       <w:proofErr w:type="spellEnd"/>
-      <w:proofErr w:type="gramEnd"/>
       <w:r>
         <w:rPr>
           <w:rFonts w:ascii="Times New Roman" w:hAnsi="Times New Roman" w:cs="Times New Roman"/>
@@ -5160,37 +5140,7 @@
           <w:szCs w:val="24"/>
           <w:shd w:val="clear" w:color="auto" w:fill="FFFFFF"/>
         </w:rPr>
-        <w:t>exhibit</w:t>
-      </w:r>
-      <w:r>
-        <w:rPr>
-          <w:rFonts w:ascii="Times New Roman" w:hAnsi="Times New Roman" w:cs="Times New Roman"/>
-          <w:color w:val="0D0D0D"/>
-          <w:sz w:val="24"/>
-          <w:szCs w:val="24"/>
-          <w:shd w:val="clear" w:color="auto" w:fill="FFFFFF"/>
-        </w:rPr>
-        <w:t>ing</w:t>
-      </w:r>
-      <w:r>
-        <w:rPr>
-          <w:rFonts w:ascii="Times New Roman" w:hAnsi="Times New Roman" w:cs="Times New Roman"/>
-          <w:color w:val="0D0D0D"/>
-          <w:sz w:val="24"/>
-          <w:szCs w:val="24"/>
-          <w:shd w:val="clear" w:color="auto" w:fill="FFFFFF"/>
-        </w:rPr>
-        <w:t xml:space="preserve"> excellent performance in distinguishing between the two classes, with strengths in both sensitivity and specificity</w:t>
-      </w:r>
-      <w:r>
-        <w:rPr>
-          <w:rFonts w:ascii="Times New Roman" w:hAnsi="Times New Roman" w:cs="Times New Roman"/>
-          <w:color w:val="0D0D0D"/>
-          <w:sz w:val="24"/>
-          <w:szCs w:val="24"/>
-          <w:shd w:val="clear" w:color="auto" w:fill="FFFFFF"/>
-        </w:rPr>
-        <w:t>.</w:t>
+        <w:t>exhibiting excellent performance in distinguishing between the two classes, with strengths in both sensitivity and specificity.</w:t>
       </w:r>
     </w:p>
     <w:p>
@@ -5804,7 +5754,23 @@
           <w:sz w:val="24"/>
           <w:szCs w:val="24"/>
         </w:rPr>
-        <w:t xml:space="preserve"> Since none of the team members of this project are from a medical background, we had to make several tweaks in our model in some way to enable it to perform better.</w:t>
+        <w:t xml:space="preserve"> Since none of the team members of this project are from a medical background, we had to </w:t>
+      </w:r>
+      <w:r>
+        <w:rPr>
+          <w:rFonts w:ascii="Times New Roman" w:hAnsi="Times New Roman" w:cs="Times New Roman"/>
+          <w:sz w:val="24"/>
+          <w:szCs w:val="24"/>
+        </w:rPr>
+        <w:t xml:space="preserve">do several tuning in our </w:t>
+      </w:r>
+      <w:r>
+        <w:rPr>
+          <w:rFonts w:ascii="Times New Roman" w:hAnsi="Times New Roman" w:cs="Times New Roman"/>
+          <w:sz w:val="24"/>
+          <w:szCs w:val="24"/>
+        </w:rPr>
+        <w:t>model in some way to enable it to perform better.</w:t>
       </w:r>
     </w:p>
     <w:p>
@@ -6087,8 +6053,9 @@
           <w:szCs w:val="24"/>
           <w:shd w:val="clear" w:color="auto" w:fill="FFFFFF"/>
         </w:rPr>
-        <w:t>, 54,823 as well. The false negative and false positive is only 7 times, 1,999 times, respectively, suggesting there might still be room for fine-tuning the model to reduce these occurrences further, depending on the cost or implications of such errors in the specific application domain, which is healthcare in our case. Altogether, the extremely low False Negative rate is particularly commendable, suggesting that the model is well-suited for applications</w:t>
-      </w:r>
+        <w:t xml:space="preserve">, 54,823 as well. The false negative and false positive is only 7 times, 1,999 times, respectively, suggesting there might still be room for fine-tuning the model to reduce these occurrences further, depending on the cost or implications of such errors in the specific application domain, which is healthcare in our case. Altogether, the extremely low False Negative rate is particularly commendable, suggesting that the model is well-suited for applications </w:t>
+      </w:r>
+      <w:proofErr w:type="gramStart"/>
       <w:r>
         <w:rPr>
           <w:rFonts w:ascii="Times New Roman" w:hAnsi="Times New Roman" w:cs="Times New Roman"/>
@@ -6097,9 +6064,9 @@
           <w:szCs w:val="24"/>
           <w:shd w:val="clear" w:color="auto" w:fill="FFFFFF"/>
         </w:rPr>
-        <w:t xml:space="preserve"> </w:t>
-      </w:r>
-      <w:proofErr w:type="gramStart"/>
+        <w:t>where</w:t>
+      </w:r>
+      <w:proofErr w:type="gramEnd"/>
       <w:r>
         <w:rPr>
           <w:rFonts w:ascii="Times New Roman" w:hAnsi="Times New Roman" w:cs="Times New Roman"/>
@@ -6108,28 +6075,7 @@
           <w:szCs w:val="24"/>
           <w:shd w:val="clear" w:color="auto" w:fill="FFFFFF"/>
         </w:rPr>
-        <w:t>where</w:t>
-      </w:r>
-      <w:proofErr w:type="gramEnd"/>
-      <w:r>
-        <w:rPr>
-          <w:rFonts w:ascii="Times New Roman" w:hAnsi="Times New Roman" w:cs="Times New Roman"/>
-          <w:color w:val="0D0D0D"/>
-          <w:sz w:val="24"/>
-          <w:szCs w:val="24"/>
-          <w:shd w:val="clear" w:color="auto" w:fill="FFFFFF"/>
-        </w:rPr>
-        <w:t xml:space="preserve"> failing to detect positive cases has serious consequences</w:t>
-      </w:r>
-      <w:r>
-        <w:rPr>
-          <w:rFonts w:ascii="Times New Roman" w:hAnsi="Times New Roman" w:cs="Times New Roman"/>
-          <w:color w:val="0D0D0D"/>
-          <w:sz w:val="24"/>
-          <w:szCs w:val="24"/>
-          <w:shd w:val="clear" w:color="auto" w:fill="FFFFFF"/>
-        </w:rPr>
-        <w:t>.</w:t>
+        <w:t xml:space="preserve"> failing to detect positive cases has serious consequences.</w:t>
       </w:r>
     </w:p>
     <w:sectPr>

</xml_diff>